<commit_message>
Added Definition In report for NOnlocal means
</commit_message>
<xml_diff>
--- a/Report/Report_NLM.docx
+++ b/Report/Report_NLM.docx
@@ -1,10 +1,9 @@
 
 <file path=word/document.xml><?xml version="1.0" encoding="utf-8"?>
-<w:document xmlns:o="urn:schemas-microsoft-com:office:office" xmlns:r="http://schemas.openxmlformats.org/officeDocument/2006/relationships" xmlns:v="urn:schemas-microsoft-com:vml" xmlns:w="http://schemas.openxmlformats.org/wordprocessingml/2006/main" xmlns:w10="urn:schemas-microsoft-com:office:word" xmlns:wp="http://schemas.openxmlformats.org/drawingml/2006/wordprocessingDrawing" xmlns:wps="http://schemas.microsoft.com/office/word/2010/wordprocessingShape" xmlns:wpg="http://schemas.microsoft.com/office/word/2010/wordprocessingGroup" xmlns:mc="http://schemas.openxmlformats.org/markup-compatibility/2006" xmlns:wp14="http://schemas.microsoft.com/office/word/2010/wordprocessingDrawing" xmlns:w14="http://schemas.microsoft.com/office/word/2010/wordml" mc:Ignorable="w14 wp14">
+<w:document xmlns:wpc="http://schemas.microsoft.com/office/word/2010/wordprocessingCanvas" xmlns:cx="http://schemas.microsoft.com/office/drawing/2014/chartex" xmlns:cx1="http://schemas.microsoft.com/office/drawing/2015/9/8/chartex" xmlns:cx2="http://schemas.microsoft.com/office/drawing/2015/10/21/chartex" xmlns:cx3="http://schemas.microsoft.com/office/drawing/2016/5/9/chartex" xmlns:cx4="http://schemas.microsoft.com/office/drawing/2016/5/10/chartex" xmlns:cx5="http://schemas.microsoft.com/office/drawing/2016/5/11/chartex" xmlns:cx6="http://schemas.microsoft.com/office/drawing/2016/5/12/chartex" xmlns:cx7="http://schemas.microsoft.com/office/drawing/2016/5/13/chartex" xmlns:cx8="http://schemas.microsoft.com/office/drawing/2016/5/14/chartex" xmlns:mc="http://schemas.openxmlformats.org/markup-compatibility/2006" xmlns:aink="http://schemas.microsoft.com/office/drawing/2016/ink" xmlns:am3d="http://schemas.microsoft.com/office/drawing/2017/model3d" xmlns:o="urn:schemas-microsoft-com:office:office" xmlns:r="http://schemas.openxmlformats.org/officeDocument/2006/relationships" xmlns:m="http://schemas.openxmlformats.org/officeDocument/2006/math" xmlns:v="urn:schemas-microsoft-com:vml" xmlns:wp14="http://schemas.microsoft.com/office/word/2010/wordprocessingDrawing" xmlns:wp="http://schemas.openxmlformats.org/drawingml/2006/wordprocessingDrawing" xmlns:w10="urn:schemas-microsoft-com:office:word" xmlns:w="http://schemas.openxmlformats.org/wordprocessingml/2006/main" xmlns:w14="http://schemas.microsoft.com/office/word/2010/wordml" xmlns:w15="http://schemas.microsoft.com/office/word/2012/wordml" xmlns:w16cex="http://schemas.microsoft.com/office/word/2018/wordml/cex" xmlns:w16cid="http://schemas.microsoft.com/office/word/2016/wordml/cid" xmlns:w16="http://schemas.microsoft.com/office/word/2018/wordml" xmlns:w16se="http://schemas.microsoft.com/office/word/2015/wordml/symex" xmlns:wpg="http://schemas.microsoft.com/office/word/2010/wordprocessingGroup" xmlns:wpi="http://schemas.microsoft.com/office/word/2010/wordprocessingInk" xmlns:wne="http://schemas.microsoft.com/office/word/2006/wordml" xmlns:wps="http://schemas.microsoft.com/office/word/2010/wordprocessingShape" mc:Ignorable="w14 w15 w16se w16cid w16 w16cex wp14">
   <w:body>
     <w:p>
       <w:pPr>
-        <w:pStyle w:val="Normal"/>
         <w:jc w:val="center"/>
         <w:rPr>
           <w:rFonts w:ascii="Times New Roman" w:hAnsi="Times New Roman" w:cs="Times New Roman"/>
@@ -14,7 +13,7 @@
       </w:pPr>
       <w:r>
         <w:rPr>
-          <w:rFonts w:cs="Times New Roman" w:ascii="Times New Roman" w:hAnsi="Times New Roman"/>
+          <w:rFonts w:ascii="Times New Roman" w:hAnsi="Times New Roman" w:cs="Times New Roman"/>
           <w:sz w:val="56"/>
           <w:szCs w:val="56"/>
         </w:rPr>
@@ -23,55 +22,135 @@
     </w:p>
     <w:p>
       <w:pPr>
-        <w:pStyle w:val="Normal"/>
         <w:jc w:val="center"/>
-        <w:rPr/>
-      </w:pPr>
-      <w:r>
-        <w:rPr/>
-        <w:t>Dinesh Sub</w:t>
-      </w:r>
-      <w:r>
-        <w:rPr/>
-        <w:t>h</w:t>
-      </w:r>
-      <w:r>
-        <w:rPr/>
-        <w:t>ura</w:t>
-      </w:r>
-      <w:r>
-        <w:rPr/>
-        <w:t>a</w:t>
-      </w:r>
-      <w:r>
-        <w:rPr/>
-        <w:t>j, Eram Arfa, Priyashi Yadav</w:t>
-      </w:r>
-    </w:p>
-    <w:p>
-      <w:pPr>
-        <w:pStyle w:val="Normal"/>
+      </w:pPr>
+      <w:r>
+        <w:t xml:space="preserve">Dinesh </w:t>
+      </w:r>
+      <w:proofErr w:type="spellStart"/>
+      <w:r>
+        <w:t>Subhuraaj</w:t>
+      </w:r>
+      <w:proofErr w:type="spellEnd"/>
+      <w:r>
+        <w:t xml:space="preserve">, </w:t>
+      </w:r>
+      <w:proofErr w:type="spellStart"/>
+      <w:r>
+        <w:t>Eram</w:t>
+      </w:r>
+      <w:proofErr w:type="spellEnd"/>
+      <w:r>
+        <w:t xml:space="preserve"> </w:t>
+      </w:r>
+      <w:proofErr w:type="spellStart"/>
+      <w:r>
+        <w:t>Arfa</w:t>
+      </w:r>
+      <w:proofErr w:type="spellEnd"/>
+      <w:r>
+        <w:t>, Priyashi Yadav</w:t>
+      </w:r>
+    </w:p>
+    <w:p>
+      <w:pPr>
         <w:jc w:val="center"/>
-        <w:rPr/>
-      </w:pPr>
-      <w:r>
-        <w:rPr>
-          <w:rFonts w:cs="CMR9" w:ascii="CMR9" w:hAnsi="CMR9"/>
+      </w:pPr>
+      <w:proofErr w:type="spellStart"/>
+      <w:r>
+        <w:rPr>
+          <w:rFonts w:ascii="CMR9" w:hAnsi="CMR9" w:cs="CMR9"/>
           <w:sz w:val="18"/>
           <w:szCs w:val="18"/>
         </w:rPr>
-        <w:t>Institut fur Parallele und Verteilte Systeme, IPVS, University of Stuttgart</w:t>
-      </w:r>
-    </w:p>
-    <w:p>
-      <w:pPr>
-        <w:pStyle w:val="Normal"/>
+        <w:t>Institut</w:t>
+      </w:r>
+      <w:proofErr w:type="spellEnd"/>
+      <w:r>
+        <w:rPr>
+          <w:rFonts w:ascii="CMR9" w:hAnsi="CMR9" w:cs="CMR9"/>
+          <w:sz w:val="18"/>
+          <w:szCs w:val="18"/>
+        </w:rPr>
+        <w:t xml:space="preserve"> </w:t>
+      </w:r>
+      <w:proofErr w:type="spellStart"/>
+      <w:r>
+        <w:rPr>
+          <w:rFonts w:ascii="CMR9" w:hAnsi="CMR9" w:cs="CMR9"/>
+          <w:sz w:val="18"/>
+          <w:szCs w:val="18"/>
+        </w:rPr>
+        <w:t>fur</w:t>
+      </w:r>
+      <w:proofErr w:type="spellEnd"/>
+      <w:r>
+        <w:rPr>
+          <w:rFonts w:ascii="CMR9" w:hAnsi="CMR9" w:cs="CMR9"/>
+          <w:sz w:val="18"/>
+          <w:szCs w:val="18"/>
+        </w:rPr>
+        <w:t xml:space="preserve"> </w:t>
+      </w:r>
+      <w:proofErr w:type="spellStart"/>
+      <w:r>
+        <w:rPr>
+          <w:rFonts w:ascii="CMR9" w:hAnsi="CMR9" w:cs="CMR9"/>
+          <w:sz w:val="18"/>
+          <w:szCs w:val="18"/>
+        </w:rPr>
+        <w:t>Parallele</w:t>
+      </w:r>
+      <w:proofErr w:type="spellEnd"/>
+      <w:r>
+        <w:rPr>
+          <w:rFonts w:ascii="CMR9" w:hAnsi="CMR9" w:cs="CMR9"/>
+          <w:sz w:val="18"/>
+          <w:szCs w:val="18"/>
+        </w:rPr>
+        <w:t xml:space="preserve"> und </w:t>
+      </w:r>
+      <w:proofErr w:type="spellStart"/>
+      <w:r>
+        <w:rPr>
+          <w:rFonts w:ascii="CMR9" w:hAnsi="CMR9" w:cs="CMR9"/>
+          <w:sz w:val="18"/>
+          <w:szCs w:val="18"/>
+        </w:rPr>
+        <w:t>Verteilte</w:t>
+      </w:r>
+      <w:proofErr w:type="spellEnd"/>
+      <w:r>
+        <w:rPr>
+          <w:rFonts w:ascii="CMR9" w:hAnsi="CMR9" w:cs="CMR9"/>
+          <w:sz w:val="18"/>
+          <w:szCs w:val="18"/>
+        </w:rPr>
+        <w:t xml:space="preserve"> </w:t>
+      </w:r>
+      <w:proofErr w:type="spellStart"/>
+      <w:r>
+        <w:rPr>
+          <w:rFonts w:ascii="CMR9" w:hAnsi="CMR9" w:cs="CMR9"/>
+          <w:sz w:val="18"/>
+          <w:szCs w:val="18"/>
+        </w:rPr>
+        <w:t>Systeme</w:t>
+      </w:r>
+      <w:proofErr w:type="spellEnd"/>
+      <w:r>
+        <w:rPr>
+          <w:rFonts w:ascii="CMR9" w:hAnsi="CMR9" w:cs="CMR9"/>
+          <w:sz w:val="18"/>
+          <w:szCs w:val="18"/>
+        </w:rPr>
+        <w:t>, IPVS, University of Stuttgart</w:t>
+      </w:r>
+    </w:p>
+    <w:p>
+      <w:pPr>
         <w:jc w:val="center"/>
-        <w:rPr/>
-      </w:pPr>
-      <w:r>
-        <w:rPr/>
-      </w:r>
+      </w:pPr>
     </w:p>
     <w:p>
       <w:pPr>
@@ -82,15 +161,14 @@
         </w:numPr>
         <w:rPr>
           <w:b/>
+          <w:bCs/>
+        </w:rPr>
+      </w:pPr>
+      <w:r>
+        <w:rPr>
           <w:b/>
           <w:bCs/>
         </w:rPr>
-      </w:pPr>
-      <w:r>
-        <w:rPr>
-          <w:b/>
-          <w:bCs/>
-        </w:rPr>
         <w:t xml:space="preserve">INTRODUCTION </w:t>
       </w:r>
     </w:p>
@@ -98,8 +176,8 @@
       <w:pPr>
         <w:pStyle w:val="NormalWeb"/>
         <w:shd w:val="clear" w:color="auto" w:fill="FFFFFF"/>
-        <w:spacing w:beforeAutospacing="0" w:before="120" w:afterAutospacing="0" w:after="120"/>
-        <w:ind w:left="720" w:hanging="0"/>
+        <w:spacing w:before="120" w:beforeAutospacing="0" w:after="120" w:afterAutospacing="0"/>
+        <w:ind w:left="720"/>
         <w:rPr>
           <w:rFonts w:ascii="Arial" w:hAnsi="Arial" w:cs="Arial"/>
           <w:color w:val="000000" w:themeColor="text1"/>
@@ -109,7 +187,7 @@
       </w:pPr>
       <w:r>
         <w:rPr>
-          <w:rFonts w:cs="Arial" w:ascii="Arial" w:hAnsi="Arial"/>
+          <w:rFonts w:ascii="Arial" w:hAnsi="Arial" w:cs="Arial"/>
           <w:b/>
           <w:bCs/>
           <w:color w:val="000000" w:themeColor="text1"/>
@@ -120,18 +198,18 @@
       </w:r>
       <w:r>
         <w:rPr>
-          <w:rFonts w:cs="Arial" w:ascii="Arial" w:hAnsi="Arial"/>
+          <w:rFonts w:ascii="Arial" w:hAnsi="Arial" w:cs="Arial"/>
           <w:color w:val="000000" w:themeColor="text1"/>
           <w:sz w:val="21"/>
           <w:szCs w:val="21"/>
         </w:rPr>
         <w:t> is an image processing algorithm for </w:t>
       </w:r>
-      <w:hyperlink r:id="rId2" w:tgtFrame="Image denoising">
+      <w:hyperlink r:id="rId5" w:tgtFrame="Image denoising">
         <w:r>
           <w:rPr>
-            <w:rStyle w:val="InternetLink"/>
-            <w:rFonts w:cs="Arial" w:ascii="Arial" w:hAnsi="Arial"/>
+            <w:rStyle w:val="Hyperlink"/>
+            <w:rFonts w:ascii="Arial" w:hAnsi="Arial" w:cs="Arial"/>
             <w:color w:val="000000" w:themeColor="text1"/>
             <w:sz w:val="21"/>
             <w:szCs w:val="21"/>
@@ -142,18 +220,18 @@
       </w:hyperlink>
       <w:r>
         <w:rPr>
-          <w:rFonts w:cs="Arial" w:ascii="Arial" w:hAnsi="Arial"/>
+          <w:rFonts w:ascii="Arial" w:hAnsi="Arial" w:cs="Arial"/>
           <w:color w:val="000000" w:themeColor="text1"/>
           <w:sz w:val="21"/>
           <w:szCs w:val="21"/>
         </w:rPr>
         <w:t>. Local mean filters, take the </w:t>
       </w:r>
-      <w:hyperlink r:id="rId3" w:tgtFrame="Mean">
+      <w:hyperlink r:id="rId6" w:tgtFrame="Mean">
         <w:r>
           <w:rPr>
-            <w:rStyle w:val="InternetLink"/>
-            <w:rFonts w:cs="Arial" w:ascii="Arial" w:hAnsi="Arial"/>
+            <w:rStyle w:val="Hyperlink"/>
+            <w:rFonts w:ascii="Arial" w:hAnsi="Arial" w:cs="Arial"/>
             <w:color w:val="000000" w:themeColor="text1"/>
             <w:sz w:val="21"/>
             <w:szCs w:val="21"/>
@@ -164,40 +242,89 @@
       </w:hyperlink>
       <w:r>
         <w:rPr>
-          <w:rFonts w:cs="Arial" w:ascii="Arial" w:hAnsi="Arial"/>
+          <w:rFonts w:ascii="Arial" w:hAnsi="Arial" w:cs="Arial"/>
           <w:color w:val="000000" w:themeColor="text1"/>
           <w:sz w:val="21"/>
           <w:szCs w:val="21"/>
         </w:rPr>
-        <w:t> value of a group of pixels surrounding a target pixel to smoothen the image, whereas non-local means filtering takes mean of all pixels in the image, weighted by how similar these pixels are to the target pixel. This results i much greater post-filtering clarity, and less loss of detail in the image compared with local mean algorithms. If compared with other well-known denoising techniques, non-local means adds "method noise" (i.e. error in the denoising process) which looks more like </w:t>
-      </w:r>
-      <w:hyperlink r:id="rId4" w:tgtFrame="White noise">
+        <w:t xml:space="preserve"> value of a group of pixels surrounding a target pixel to </w:t>
+      </w:r>
+      <w:r>
+        <w:rPr>
+          <w:rFonts w:ascii="Arial" w:hAnsi="Arial" w:cs="Arial"/>
+          <w:color w:val="000000" w:themeColor="text1"/>
+          <w:sz w:val="21"/>
+          <w:szCs w:val="21"/>
+        </w:rPr>
+        <w:t xml:space="preserve">smoothen the image, whereas non-local means filtering takes mean of all pixels in the image, weighted by how similar these pixels are to the target pixel. This results </w:t>
+      </w:r>
+      <w:proofErr w:type="spellStart"/>
+      <w:r>
+        <w:rPr>
+          <w:rFonts w:ascii="Arial" w:hAnsi="Arial" w:cs="Arial"/>
+          <w:color w:val="000000" w:themeColor="text1"/>
+          <w:sz w:val="21"/>
+          <w:szCs w:val="21"/>
+        </w:rPr>
+        <w:t>i</w:t>
+      </w:r>
+      <w:proofErr w:type="spellEnd"/>
+      <w:r>
+        <w:rPr>
+          <w:rFonts w:ascii="Arial" w:hAnsi="Arial" w:cs="Arial"/>
+          <w:color w:val="000000" w:themeColor="text1"/>
+          <w:sz w:val="21"/>
+          <w:szCs w:val="21"/>
+        </w:rPr>
+        <w:t xml:space="preserve"> much greater post-filtering clarity, and less loss of detail in the image compared wit</w:t>
+      </w:r>
+      <w:r>
+        <w:rPr>
+          <w:rFonts w:ascii="Arial" w:hAnsi="Arial" w:cs="Arial"/>
+          <w:color w:val="000000" w:themeColor="text1"/>
+          <w:sz w:val="21"/>
+          <w:szCs w:val="21"/>
+        </w:rPr>
+        <w:t>h local mean algorithms. If compared with other well-known denoising techniques, non-local means adds "method noise" (i.e. error in the denoising process) which looks more like </w:t>
+      </w:r>
+      <w:hyperlink r:id="rId7" w:tgtFrame="White noise">
         <w:r>
           <w:rPr>
-            <w:rStyle w:val="InternetLink"/>
-            <w:rFonts w:cs="Arial" w:ascii="Arial" w:hAnsi="Arial"/>
+            <w:rStyle w:val="Hyperlink"/>
+            <w:rFonts w:ascii="Arial" w:hAnsi="Arial" w:cs="Arial"/>
             <w:color w:val="000000" w:themeColor="text1"/>
             <w:sz w:val="21"/>
             <w:szCs w:val="21"/>
             <w:u w:val="none"/>
           </w:rPr>
-          <w:t>white noise</w:t>
+          <w:t>w</w:t>
+        </w:r>
+        <w:r>
+          <w:rPr>
+            <w:rStyle w:val="Hyperlink"/>
+            <w:rFonts w:ascii="Arial" w:hAnsi="Arial" w:cs="Arial"/>
+            <w:color w:val="000000" w:themeColor="text1"/>
+            <w:sz w:val="21"/>
+            <w:szCs w:val="21"/>
+            <w:u w:val="none"/>
+          </w:rPr>
+          <w:t>hite noise</w:t>
         </w:r>
       </w:hyperlink>
       <w:r>
         <w:rPr>
-          <w:rFonts w:cs="Arial" w:ascii="Arial" w:hAnsi="Arial"/>
+          <w:rFonts w:ascii="Arial" w:hAnsi="Arial" w:cs="Arial"/>
           <w:color w:val="000000" w:themeColor="text1"/>
           <w:sz w:val="21"/>
           <w:szCs w:val="21"/>
         </w:rPr>
         <w:t>, which is desirable because it is typically less disturbing in the denoised product. Recently non-local means has been extended to other image processing applications such as </w:t>
       </w:r>
-      <w:hyperlink r:id="rId5" w:tgtFrame="Deinterlacing">
+      <w:hyperlink r:id="rId8" w:tgtFrame="Deinterlacing">
         <w:r>
           <w:rPr>
-            <w:rStyle w:val="InternetLink"/>
-            <w:rFonts w:cs="Arial" w:ascii="Arial" w:hAnsi="Arial"/>
+            <w:rStyle w:val="Hyperlink"/>
+            <w:rFonts w:ascii="Arial" w:hAnsi="Arial" w:cs="Arial"/>
             <w:color w:val="000000" w:themeColor="text1"/>
             <w:sz w:val="21"/>
             <w:szCs w:val="21"/>
@@ -208,7 +335,7 @@
       </w:hyperlink>
       <w:r>
         <w:rPr>
-          <w:rFonts w:cs="Arial" w:ascii="Arial" w:hAnsi="Arial"/>
+          <w:rFonts w:ascii="Arial" w:hAnsi="Arial" w:cs="Arial"/>
           <w:color w:val="000000" w:themeColor="text1"/>
           <w:sz w:val="21"/>
           <w:szCs w:val="21"/>
@@ -218,22 +345,63 @@
     </w:p>
     <w:p>
       <w:pPr>
-        <w:pStyle w:val="ListParagraph"/>
-        <w:rPr/>
-      </w:pPr>
-      <w:r>
-        <w:rPr/>
-      </w:r>
-    </w:p>
-    <w:p>
-      <w:pPr>
-        <w:pStyle w:val="ListParagraph"/>
-        <w:rPr/>
-      </w:pPr>
-      <w:r>
-        <w:rPr/>
-      </w:r>
-    </w:p>
+        <w:pStyle w:val="NormalWeb"/>
+        <w:shd w:val="clear" w:color="auto" w:fill="FFFFFF"/>
+        <w:spacing w:before="120" w:beforeAutospacing="0" w:after="120" w:afterAutospacing="0"/>
+        <w:ind w:left="720"/>
+        <w:rPr>
+          <w:rFonts w:ascii="Arial" w:hAnsi="Arial" w:cs="Arial"/>
+          <w:color w:val="000000" w:themeColor="text1"/>
+          <w:sz w:val="21"/>
+          <w:szCs w:val="21"/>
+        </w:rPr>
+      </w:pPr>
+      <w:r>
+        <w:rPr>
+          <w:rFonts w:ascii="Arial" w:hAnsi="Arial" w:cs="Arial"/>
+          <w:color w:val="202122"/>
+          <w:sz w:val="21"/>
+          <w:szCs w:val="21"/>
+          <w:shd w:val="clear" w:color="auto" w:fill="FFFFFF"/>
+        </w:rPr>
+        <w:t>The </w:t>
+      </w:r>
+      <w:hyperlink r:id="rId9" w:tooltip="Computational complexity" w:history="1">
+        <w:r>
+          <w:rPr>
+            <w:rStyle w:val="Hyperlink"/>
+            <w:rFonts w:ascii="Arial" w:hAnsi="Arial" w:cs="Arial"/>
+            <w:color w:val="0D0D0D" w:themeColor="text1" w:themeTint="F2"/>
+            <w:sz w:val="21"/>
+            <w:szCs w:val="21"/>
+            <w:u w:val="none"/>
+            <w:shd w:val="clear" w:color="auto" w:fill="FFFFFF"/>
+          </w:rPr>
+          <w:t>computational complexity</w:t>
+        </w:r>
+      </w:hyperlink>
+      <w:r>
+        <w:rPr>
+          <w:rFonts w:ascii="Arial" w:hAnsi="Arial" w:cs="Arial"/>
+          <w:color w:val="0D0D0D" w:themeColor="text1" w:themeTint="F2"/>
+          <w:sz w:val="21"/>
+          <w:szCs w:val="21"/>
+          <w:shd w:val="clear" w:color="auto" w:fill="FFFFFF"/>
+        </w:rPr>
+        <w:t> </w:t>
+      </w:r>
+      <w:r>
+        <w:rPr>
+          <w:rFonts w:ascii="Arial" w:hAnsi="Arial" w:cs="Arial"/>
+          <w:color w:val="202122"/>
+          <w:sz w:val="21"/>
+          <w:szCs w:val="21"/>
+          <w:shd w:val="clear" w:color="auto" w:fill="FFFFFF"/>
+        </w:rPr>
+        <w:t>of the non-local means algorithm is quadratic in the number of pixels in the image, making it particularly expensive to apply directly.</w:t>
+      </w:r>
+    </w:p>
+    <w:p/>
     <w:p>
       <w:pPr>
         <w:pStyle w:val="ListParagraph"/>
@@ -241,31 +409,731 @@
           <w:ilvl w:val="0"/>
           <w:numId w:val="1"/>
         </w:numPr>
-        <w:rPr/>
-      </w:pPr>
-      <w:r>
-        <w:rPr/>
-        <w:t>IMPORTANCE OF NON LOCAL MEANS</w:t>
+        <w:rPr>
+          <w:b/>
+          <w:bCs/>
+        </w:rPr>
+      </w:pPr>
+      <w:r>
+        <w:rPr>
+          <w:b/>
+          <w:bCs/>
+        </w:rPr>
+        <w:t>DEFINITION</w:t>
       </w:r>
     </w:p>
     <w:p>
       <w:pPr>
         <w:pStyle w:val="ListParagraph"/>
-        <w:rPr/>
-      </w:pPr>
-      <w:r>
-        <w:rPr/>
-      </w:r>
-    </w:p>
-    <w:p>
-      <w:pPr>
-        <w:pStyle w:val="Normal"/>
-        <w:rPr/>
-      </w:pPr>
-      <w:r>
-        <w:rPr/>
-      </w:r>
-    </w:p>
+        <w:rPr>
+          <w:rFonts w:ascii="Arial" w:hAnsi="Arial" w:cs="Arial"/>
+          <w:color w:val="202122"/>
+          <w:sz w:val="21"/>
+          <w:szCs w:val="21"/>
+          <w:shd w:val="clear" w:color="auto" w:fill="FFFFFF"/>
+        </w:rPr>
+      </w:pPr>
+      <w:r>
+        <w:rPr>
+          <w:rFonts w:ascii="Arial" w:hAnsi="Arial" w:cs="Arial"/>
+          <w:color w:val="202122"/>
+          <w:sz w:val="21"/>
+          <w:szCs w:val="21"/>
+          <w:shd w:val="clear" w:color="auto" w:fill="FFFFFF"/>
+        </w:rPr>
+        <w:t>Suppose </w:t>
+      </w:r>
+      <w:r>
+        <w:rPr>
+          <w:rStyle w:val="mwe-math-mathml-inline"/>
+          <w:rFonts w:ascii="Arial" w:hAnsi="Arial" w:cs="Arial"/>
+          <w:vanish/>
+          <w:color w:val="202122"/>
+          <w:sz w:val="25"/>
+          <w:szCs w:val="25"/>
+          <w:shd w:val="clear" w:color="auto" w:fill="FFFFFF"/>
+        </w:rPr>
+        <w:t>{\displaystyle \Omega }</w:t>
+      </w:r>
+      <w:r>
+        <w:rPr>
+          <w:rStyle w:val="mwe-math-mathml-inline"/>
+          <w:rFonts w:ascii="Arial" w:hAnsi="Arial" w:cs="Arial"/>
+          <w:color w:val="202122"/>
+          <w:sz w:val="25"/>
+          <w:szCs w:val="25"/>
+          <w:shd w:val="clear" w:color="auto" w:fill="FFFFFF"/>
+        </w:rPr>
+        <w:t>ῼ</w:t>
+      </w:r>
+      <w:r>
+        <w:rPr>
+          <w:rFonts w:ascii="Arial" w:hAnsi="Arial" w:cs="Arial"/>
+          <w:color w:val="202122"/>
+          <w:sz w:val="21"/>
+          <w:szCs w:val="21"/>
+          <w:shd w:val="clear" w:color="auto" w:fill="FFFFFF"/>
+        </w:rPr>
+        <w:t> is the area of an image, and </w:t>
+      </w:r>
+      <w:r>
+        <w:rPr>
+          <w:rStyle w:val="mwe-math-mathml-inline"/>
+          <w:rFonts w:ascii="Arial" w:hAnsi="Arial" w:cs="Arial"/>
+          <w:i/>
+          <w:iCs/>
+          <w:vanish/>
+          <w:color w:val="202122"/>
+          <w:sz w:val="25"/>
+          <w:szCs w:val="25"/>
+          <w:shd w:val="clear" w:color="auto" w:fill="FFFFFF"/>
+        </w:rPr>
+        <w:t>{\displaystyle p}</w:t>
+      </w:r>
+      <w:r>
+        <w:rPr>
+          <w:rStyle w:val="mwe-math-mathml-inline"/>
+          <w:rFonts w:ascii="Arial" w:hAnsi="Arial" w:cs="Arial"/>
+          <w:i/>
+          <w:iCs/>
+          <w:color w:val="202122"/>
+          <w:sz w:val="25"/>
+          <w:szCs w:val="25"/>
+          <w:shd w:val="clear" w:color="auto" w:fill="FFFFFF"/>
+        </w:rPr>
+        <w:t>p</w:t>
+      </w:r>
+      <w:r>
+        <w:rPr>
+          <w:rFonts w:ascii="Arial" w:hAnsi="Arial" w:cs="Arial"/>
+          <w:color w:val="202122"/>
+          <w:sz w:val="21"/>
+          <w:szCs w:val="21"/>
+          <w:shd w:val="clear" w:color="auto" w:fill="FFFFFF"/>
+        </w:rPr>
+        <w:t> and </w:t>
+      </w:r>
+      <w:r>
+        <w:rPr>
+          <w:rStyle w:val="mwe-math-mathml-inline"/>
+          <w:rFonts w:ascii="Arial" w:hAnsi="Arial" w:cs="Arial"/>
+          <w:i/>
+          <w:vanish/>
+          <w:color w:val="202122"/>
+          <w:sz w:val="25"/>
+          <w:szCs w:val="25"/>
+          <w:shd w:val="clear" w:color="auto" w:fill="FFFFFF"/>
+        </w:rPr>
+        <w:t>{\displaystyle q}</w:t>
+      </w:r>
+      <w:r>
+        <w:rPr>
+          <w:rStyle w:val="mwe-math-mathml-inline"/>
+          <w:rFonts w:ascii="Arial" w:hAnsi="Arial" w:cs="Arial"/>
+          <w:i/>
+          <w:color w:val="202122"/>
+          <w:sz w:val="25"/>
+          <w:szCs w:val="25"/>
+          <w:shd w:val="clear" w:color="auto" w:fill="FFFFFF"/>
+        </w:rPr>
+        <w:t>q</w:t>
+      </w:r>
+      <w:r>
+        <w:rPr>
+          <w:rFonts w:ascii="Arial" w:hAnsi="Arial" w:cs="Arial"/>
+          <w:color w:val="202122"/>
+          <w:sz w:val="21"/>
+          <w:szCs w:val="21"/>
+          <w:shd w:val="clear" w:color="auto" w:fill="FFFFFF"/>
+        </w:rPr>
+        <w:t> are two points within the image. Then, the algorithm is</w:t>
+      </w:r>
+    </w:p>
+    <w:p>
+      <w:pPr>
+        <w:rPr>
+          <w:noProof/>
+        </w:rPr>
+      </w:pPr>
+      <w:r>
+        <w:rPr>
+          <w:noProof/>
+        </w:rPr>
+        <w:t xml:space="preserve">                                   </w:t>
+      </w:r>
+      <w:r>
+        <w:rPr>
+          <w:noProof/>
+        </w:rPr>
+        <w:drawing>
+          <wp:inline distT="0" distB="0" distL="0" distR="0" wp14:anchorId="3AED37C5" wp14:editId="39814593">
+            <wp:extent cx="2324100" cy="523875"/>
+            <wp:effectExtent l="0" t="0" r="0" b="9525"/>
+            <wp:docPr id="1" name="Picture 1"/>
+            <wp:cNvGraphicFramePr>
+              <a:graphicFrameLocks xmlns:a="http://schemas.openxmlformats.org/drawingml/2006/main" noChangeAspect="1"/>
+            </wp:cNvGraphicFramePr>
+            <a:graphic xmlns:a="http://schemas.openxmlformats.org/drawingml/2006/main">
+              <a:graphicData uri="http://schemas.openxmlformats.org/drawingml/2006/picture">
+                <pic:pic xmlns:pic="http://schemas.openxmlformats.org/drawingml/2006/picture">
+                  <pic:nvPicPr>
+                    <pic:cNvPr id="1" name=""/>
+                    <pic:cNvPicPr/>
+                  </pic:nvPicPr>
+                  <pic:blipFill>
+                    <a:blip r:embed="rId10"/>
+                    <a:stretch>
+                      <a:fillRect/>
+                    </a:stretch>
+                  </pic:blipFill>
+                  <pic:spPr>
+                    <a:xfrm>
+                      <a:off x="0" y="0"/>
+                      <a:ext cx="2324100" cy="523875"/>
+                    </a:xfrm>
+                    <a:prstGeom prst="rect">
+                      <a:avLst/>
+                    </a:prstGeom>
+                  </pic:spPr>
+                </pic:pic>
+              </a:graphicData>
+            </a:graphic>
+          </wp:inline>
+        </w:drawing>
+      </w:r>
+    </w:p>
+    <w:p>
+      <w:pPr>
+        <w:pStyle w:val="NormalWeb"/>
+        <w:shd w:val="clear" w:color="auto" w:fill="FFFFFF"/>
+        <w:spacing w:before="120" w:beforeAutospacing="0" w:after="120" w:afterAutospacing="0"/>
+        <w:ind w:left="720"/>
+        <w:rPr>
+          <w:rFonts w:ascii="Arial" w:hAnsi="Arial" w:cs="Arial"/>
+          <w:color w:val="202122"/>
+          <w:sz w:val="21"/>
+          <w:szCs w:val="21"/>
+        </w:rPr>
+      </w:pPr>
+      <w:r>
+        <w:rPr>
+          <w:rFonts w:ascii="Arial" w:hAnsi="Arial" w:cs="Arial"/>
+          <w:color w:val="202122"/>
+          <w:sz w:val="21"/>
+          <w:szCs w:val="21"/>
+        </w:rPr>
+        <w:t>where </w:t>
+      </w:r>
+      <w:r>
+        <w:rPr>
+          <w:rFonts w:ascii="Arial" w:hAnsi="Arial" w:cs="Arial"/>
+          <w:i/>
+          <w:iCs/>
+          <w:color w:val="202122"/>
+          <w:sz w:val="21"/>
+          <w:szCs w:val="21"/>
+        </w:rPr>
+        <w:t>u(p</w:t>
+      </w:r>
+      <w:r>
+        <w:rPr>
+          <w:rFonts w:ascii="Arial" w:hAnsi="Arial" w:cs="Arial"/>
+          <w:color w:val="202122"/>
+          <w:sz w:val="21"/>
+          <w:szCs w:val="21"/>
+        </w:rPr>
+        <w:t>)</w:t>
+      </w:r>
+      <w:r>
+        <w:rPr>
+          <w:rFonts w:ascii="Arial" w:hAnsi="Arial" w:cs="Arial"/>
+          <w:vanish/>
+          <w:color w:val="202122"/>
+          <w:sz w:val="25"/>
+          <w:szCs w:val="25"/>
+        </w:rPr>
+        <w:t>{\displaystyle u(p)}</w:t>
+      </w:r>
+      <w:r>
+        <w:rPr>
+          <w:rFonts w:ascii="Arial" w:hAnsi="Arial" w:cs="Arial"/>
+          <w:color w:val="202122"/>
+          <w:sz w:val="21"/>
+          <w:szCs w:val="21"/>
+        </w:rPr>
+        <w:t> is the filtered value of the image at point</w:t>
+      </w:r>
+      <w:r>
+        <w:rPr>
+          <w:rFonts w:ascii="Arial" w:hAnsi="Arial" w:cs="Arial"/>
+          <w:color w:val="202122"/>
+          <w:sz w:val="21"/>
+          <w:szCs w:val="21"/>
+        </w:rPr>
+        <w:t xml:space="preserve"> </w:t>
+      </w:r>
+      <w:r>
+        <w:rPr>
+          <w:rFonts w:ascii="Arial" w:hAnsi="Arial" w:cs="Arial"/>
+          <w:i/>
+          <w:iCs/>
+          <w:color w:val="202122"/>
+          <w:sz w:val="21"/>
+          <w:szCs w:val="21"/>
+        </w:rPr>
+        <w:t>p</w:t>
+      </w:r>
+      <w:r>
+        <w:rPr>
+          <w:rFonts w:ascii="Arial" w:hAnsi="Arial" w:cs="Arial"/>
+          <w:color w:val="202122"/>
+          <w:sz w:val="21"/>
+          <w:szCs w:val="21"/>
+        </w:rPr>
+        <w:t> </w:t>
+      </w:r>
+      <w:r>
+        <w:rPr>
+          <w:rFonts w:ascii="Arial" w:hAnsi="Arial" w:cs="Arial"/>
+          <w:vanish/>
+          <w:color w:val="202122"/>
+          <w:sz w:val="25"/>
+          <w:szCs w:val="25"/>
+        </w:rPr>
+        <w:t>{\displaystyle p}</w:t>
+      </w:r>
+      <w:r>
+        <w:rPr>
+          <w:rFonts w:ascii="Arial" w:hAnsi="Arial" w:cs="Arial"/>
+          <w:color w:val="202122"/>
+          <w:sz w:val="21"/>
+          <w:szCs w:val="21"/>
+        </w:rPr>
+        <w:t>,</w:t>
+      </w:r>
+      <w:r>
+        <w:rPr>
+          <w:rFonts w:ascii="Arial" w:hAnsi="Arial" w:cs="Arial"/>
+          <w:i/>
+          <w:iCs/>
+          <w:color w:val="202122"/>
+          <w:sz w:val="21"/>
+          <w:szCs w:val="21"/>
+        </w:rPr>
+        <w:t>v</w:t>
+      </w:r>
+      <w:r>
+        <w:rPr>
+          <w:rFonts w:ascii="Arial" w:hAnsi="Arial" w:cs="Arial"/>
+          <w:color w:val="202122"/>
+          <w:sz w:val="21"/>
+          <w:szCs w:val="21"/>
+        </w:rPr>
+        <w:t>(</w:t>
+      </w:r>
+      <w:r>
+        <w:rPr>
+          <w:rFonts w:ascii="Arial" w:hAnsi="Arial" w:cs="Arial"/>
+          <w:i/>
+          <w:iCs/>
+          <w:color w:val="202122"/>
+          <w:sz w:val="21"/>
+          <w:szCs w:val="21"/>
+        </w:rPr>
+        <w:t>q</w:t>
+      </w:r>
+      <w:r>
+        <w:rPr>
+          <w:rFonts w:ascii="Arial" w:hAnsi="Arial" w:cs="Arial"/>
+          <w:color w:val="202122"/>
+          <w:sz w:val="21"/>
+          <w:szCs w:val="21"/>
+        </w:rPr>
+        <w:t>)</w:t>
+      </w:r>
+      <w:r>
+        <w:rPr>
+          <w:rFonts w:ascii="Arial" w:hAnsi="Arial" w:cs="Arial"/>
+          <w:color w:val="202122"/>
+          <w:sz w:val="21"/>
+          <w:szCs w:val="21"/>
+        </w:rPr>
+        <w:t> </w:t>
+      </w:r>
+      <w:r>
+        <w:rPr>
+          <w:rFonts w:ascii="Arial" w:hAnsi="Arial" w:cs="Arial"/>
+          <w:vanish/>
+          <w:color w:val="202122"/>
+          <w:sz w:val="25"/>
+          <w:szCs w:val="25"/>
+        </w:rPr>
+        <w:t>{\displaystyle v(q)}</w:t>
+      </w:r>
+      <w:r>
+        <w:rPr>
+          <w:rFonts w:ascii="Arial" w:hAnsi="Arial" w:cs="Arial"/>
+          <w:color w:val="202122"/>
+          <w:sz w:val="21"/>
+          <w:szCs w:val="21"/>
+        </w:rPr>
+        <w:t xml:space="preserve"> is the unfiltered value of the image at </w:t>
+      </w:r>
+      <w:r>
+        <w:rPr>
+          <w:rFonts w:ascii="Arial" w:hAnsi="Arial" w:cs="Arial"/>
+          <w:color w:val="202122"/>
+          <w:sz w:val="21"/>
+          <w:szCs w:val="21"/>
+        </w:rPr>
+        <w:t xml:space="preserve">    </w:t>
+      </w:r>
+      <w:r>
+        <w:rPr>
+          <w:rFonts w:ascii="Arial" w:hAnsi="Arial" w:cs="Arial"/>
+          <w:color w:val="202122"/>
+          <w:sz w:val="21"/>
+          <w:szCs w:val="21"/>
+        </w:rPr>
+        <w:t>point </w:t>
+      </w:r>
+      <w:r>
+        <w:rPr>
+          <w:rFonts w:ascii="Arial" w:hAnsi="Arial" w:cs="Arial"/>
+          <w:color w:val="202122"/>
+          <w:sz w:val="21"/>
+          <w:szCs w:val="21"/>
+        </w:rPr>
+        <w:t>q</w:t>
+      </w:r>
+      <w:r>
+        <w:rPr>
+          <w:rFonts w:ascii="Arial" w:hAnsi="Arial" w:cs="Arial"/>
+          <w:vanish/>
+          <w:color w:val="202122"/>
+          <w:sz w:val="25"/>
+          <w:szCs w:val="25"/>
+        </w:rPr>
+        <w:t>{\displaystyle q}</w:t>
+      </w:r>
+      <w:r>
+        <w:rPr>
+          <w:rFonts w:ascii="Arial" w:hAnsi="Arial" w:cs="Arial"/>
+          <w:color w:val="202122"/>
+          <w:sz w:val="21"/>
+          <w:szCs w:val="21"/>
+        </w:rPr>
+        <w:t>,</w:t>
+      </w:r>
+      <w:r>
+        <w:rPr>
+          <w:rFonts w:ascii="Arial" w:hAnsi="Arial" w:cs="Arial"/>
+          <w:color w:val="202122"/>
+          <w:sz w:val="21"/>
+          <w:szCs w:val="21"/>
+        </w:rPr>
+        <w:t xml:space="preserve"> f(</w:t>
+      </w:r>
+      <w:proofErr w:type="spellStart"/>
+      <w:r>
+        <w:rPr>
+          <w:rFonts w:ascii="Arial" w:hAnsi="Arial" w:cs="Arial"/>
+          <w:color w:val="202122"/>
+          <w:sz w:val="21"/>
+          <w:szCs w:val="21"/>
+        </w:rPr>
+        <w:t>p,q</w:t>
+      </w:r>
+      <w:proofErr w:type="spellEnd"/>
+      <w:r>
+        <w:rPr>
+          <w:rFonts w:ascii="Arial" w:hAnsi="Arial" w:cs="Arial"/>
+          <w:color w:val="202122"/>
+          <w:sz w:val="21"/>
+          <w:szCs w:val="21"/>
+        </w:rPr>
+        <w:t>)</w:t>
+      </w:r>
+      <w:r>
+        <w:rPr>
+          <w:rFonts w:ascii="Arial" w:hAnsi="Arial" w:cs="Arial"/>
+          <w:color w:val="202122"/>
+          <w:sz w:val="21"/>
+          <w:szCs w:val="21"/>
+        </w:rPr>
+        <w:t> </w:t>
+      </w:r>
+      <w:r>
+        <w:rPr>
+          <w:rFonts w:ascii="Arial" w:hAnsi="Arial" w:cs="Arial"/>
+          <w:vanish/>
+          <w:color w:val="202122"/>
+          <w:sz w:val="25"/>
+          <w:szCs w:val="25"/>
+        </w:rPr>
+        <w:t>{\displaystyle f(p,q)}</w:t>
+      </w:r>
+      <w:r>
+        <w:rPr>
+          <w:rFonts w:ascii="Arial" w:hAnsi="Arial" w:cs="Arial"/>
+          <w:color w:val="202122"/>
+          <w:sz w:val="21"/>
+          <w:szCs w:val="21"/>
+        </w:rPr>
+        <w:t> is the weighting function, and the integral is evaluated</w:t>
+      </w:r>
+      <w:r>
+        <w:rPr>
+          <w:rFonts w:ascii="Arial" w:hAnsi="Arial" w:cs="Arial"/>
+          <w:color w:val="202122"/>
+          <w:sz w:val="21"/>
+          <w:szCs w:val="21"/>
+        </w:rPr>
+        <w:t xml:space="preserve"> </w:t>
+      </w:r>
+      <m:oMath>
+        <m:r>
+          <w:rPr>
+            <w:rFonts w:ascii="Cambria Math" w:hAnsi="Cambria Math" w:cs="Arial"/>
+            <w:color w:val="202122"/>
+            <w:sz w:val="21"/>
+            <w:szCs w:val="21"/>
+          </w:rPr>
+          <m:t>∀</m:t>
+        </m:r>
+      </m:oMath>
+      <w:r>
+        <w:rPr>
+          <w:rFonts w:ascii="Arial" w:hAnsi="Arial" w:cs="Arial"/>
+          <w:color w:val="202122"/>
+          <w:sz w:val="21"/>
+          <w:szCs w:val="21"/>
+        </w:rPr>
+        <w:t> </w:t>
+      </w:r>
+      <w:r>
+        <w:rPr>
+          <w:rFonts w:ascii="Arial" w:hAnsi="Arial" w:cs="Arial"/>
+          <w:color w:val="202122"/>
+          <w:sz w:val="21"/>
+          <w:szCs w:val="21"/>
+        </w:rPr>
+        <w:t xml:space="preserve">q </w:t>
+      </w:r>
+      <m:oMath>
+        <m:r>
+          <w:rPr>
+            <w:rFonts w:ascii="Cambria Math" w:hAnsi="Cambria Math" w:cs="Arial"/>
+            <w:color w:val="202122"/>
+            <w:sz w:val="21"/>
+            <w:szCs w:val="21"/>
+          </w:rPr>
+          <m:t xml:space="preserve">∈ </m:t>
+        </m:r>
+        <m:r>
+          <m:rPr>
+            <m:sty m:val="p"/>
+          </m:rPr>
+          <w:rPr>
+            <w:rStyle w:val="mwe-math-mathml-inline"/>
+            <w:rFonts w:ascii="Cambria Math" w:hAnsi="Cambria Math" w:cs="Arial"/>
+            <w:color w:val="202122"/>
+            <w:sz w:val="25"/>
+            <w:szCs w:val="25"/>
+            <w:shd w:val="clear" w:color="auto" w:fill="FFFFFF"/>
+          </w:rPr>
+          <m:t>ῼ</m:t>
+        </m:r>
+        <m:r>
+          <m:rPr>
+            <m:sty m:val="p"/>
+          </m:rPr>
+          <w:rPr>
+            <w:rFonts w:ascii="Cambria Math" w:hAnsi="Cambria Math" w:cs="Arial"/>
+            <w:color w:val="202122"/>
+            <w:sz w:val="21"/>
+            <w:szCs w:val="21"/>
+            <w:shd w:val="clear" w:color="auto" w:fill="FFFFFF"/>
+          </w:rPr>
+          <m:t> </m:t>
+        </m:r>
+      </m:oMath>
+      <w:r>
+        <w:rPr>
+          <w:rFonts w:ascii="Arial" w:hAnsi="Arial" w:cs="Arial"/>
+          <w:vanish/>
+          <w:color w:val="202122"/>
+          <w:sz w:val="25"/>
+          <w:szCs w:val="25"/>
+        </w:rPr>
+        <w:t>{\displaystyle \forall q\in \Omega }</w:t>
+      </w:r>
+      <w:r>
+        <w:rPr>
+          <w:rFonts w:ascii="Arial" w:hAnsi="Arial" w:cs="Arial"/>
+          <w:color w:val="202122"/>
+          <w:sz w:val="21"/>
+          <w:szCs w:val="21"/>
+        </w:rPr>
+        <w:t>.</w:t>
+      </w:r>
+    </w:p>
+    <w:p>
+      <w:pPr>
+        <w:shd w:val="clear" w:color="auto" w:fill="FFFFFF"/>
+        <w:suppressAutoHyphens w:val="0"/>
+        <w:spacing w:before="120" w:after="120" w:line="240" w:lineRule="auto"/>
+        <w:ind w:firstLine="720"/>
+        <w:rPr>
+          <w:rFonts w:ascii="Arial" w:eastAsia="Times New Roman" w:hAnsi="Arial" w:cs="Arial"/>
+          <w:color w:val="202122"/>
+          <w:sz w:val="21"/>
+          <w:szCs w:val="21"/>
+          <w:lang w:eastAsia="en-IN"/>
+        </w:rPr>
+      </w:pPr>
+      <w:r>
+        <w:rPr>
+          <w:rFonts w:ascii="Arial" w:eastAsia="Times New Roman" w:hAnsi="Arial" w:cs="Arial"/>
+          <w:i/>
+          <w:iCs/>
+          <w:color w:val="202122"/>
+          <w:sz w:val="25"/>
+          <w:szCs w:val="25"/>
+          <w:lang w:eastAsia="en-IN"/>
+        </w:rPr>
+        <w:t>C</w:t>
+      </w:r>
+      <w:r>
+        <w:rPr>
+          <w:rFonts w:ascii="Arial" w:eastAsia="Times New Roman" w:hAnsi="Arial" w:cs="Arial"/>
+          <w:color w:val="202122"/>
+          <w:sz w:val="25"/>
+          <w:szCs w:val="25"/>
+          <w:lang w:eastAsia="en-IN"/>
+        </w:rPr>
+        <w:t>(</w:t>
+      </w:r>
+      <w:r>
+        <w:rPr>
+          <w:rFonts w:ascii="Arial" w:eastAsia="Times New Roman" w:hAnsi="Arial" w:cs="Arial"/>
+          <w:i/>
+          <w:iCs/>
+          <w:color w:val="202122"/>
+          <w:sz w:val="25"/>
+          <w:szCs w:val="25"/>
+          <w:lang w:eastAsia="en-IN"/>
+        </w:rPr>
+        <w:t>p</w:t>
+      </w:r>
+      <w:r>
+        <w:rPr>
+          <w:rFonts w:ascii="Arial" w:eastAsia="Times New Roman" w:hAnsi="Arial" w:cs="Arial"/>
+          <w:color w:val="202122"/>
+          <w:sz w:val="25"/>
+          <w:szCs w:val="25"/>
+          <w:lang w:eastAsia="en-IN"/>
+        </w:rPr>
+        <w:t xml:space="preserve">) </w:t>
+      </w:r>
+      <w:r>
+        <w:rPr>
+          <w:rFonts w:ascii="Arial" w:eastAsia="Times New Roman" w:hAnsi="Arial" w:cs="Arial"/>
+          <w:vanish/>
+          <w:color w:val="202122"/>
+          <w:sz w:val="25"/>
+          <w:szCs w:val="25"/>
+          <w:lang w:eastAsia="en-IN"/>
+        </w:rPr>
+        <w:t>{\displaystyle C(p)}</w:t>
+      </w:r>
+      <w:r>
+        <w:rPr>
+          <w:rFonts w:ascii="Arial" w:eastAsia="Times New Roman" w:hAnsi="Arial" w:cs="Arial"/>
+          <w:color w:val="202122"/>
+          <w:sz w:val="21"/>
+          <w:szCs w:val="21"/>
+          <w:lang w:eastAsia="en-IN"/>
+        </w:rPr>
+        <w:t>is a normalizing factor, given by:</w:t>
+      </w:r>
+    </w:p>
+    <w:p>
+      <w:pPr>
+        <w:shd w:val="clear" w:color="auto" w:fill="FFFFFF"/>
+        <w:suppressAutoHyphens w:val="0"/>
+        <w:spacing w:before="120" w:after="120" w:line="240" w:lineRule="auto"/>
+        <w:ind w:firstLine="720"/>
+        <w:rPr>
+          <w:rFonts w:ascii="Arial" w:eastAsia="Times New Roman" w:hAnsi="Arial" w:cs="Arial"/>
+          <w:color w:val="202122"/>
+          <w:sz w:val="21"/>
+          <w:szCs w:val="21"/>
+          <w:lang w:eastAsia="en-IN"/>
+        </w:rPr>
+      </w:pPr>
+      <w:r>
+        <w:rPr>
+          <w:rFonts w:ascii="Arial" w:eastAsia="Times New Roman" w:hAnsi="Arial" w:cs="Arial"/>
+          <w:color w:val="202122"/>
+          <w:sz w:val="21"/>
+          <w:szCs w:val="21"/>
+          <w:lang w:eastAsia="en-IN"/>
+        </w:rPr>
+        <w:t xml:space="preserve">                  </w:t>
+      </w:r>
+      <w:r>
+        <w:rPr>
+          <w:noProof/>
+        </w:rPr>
+        <w:drawing>
+          <wp:inline distT="0" distB="0" distL="0" distR="0" wp14:anchorId="024C1AAA" wp14:editId="3CA7A05C">
+            <wp:extent cx="1704975" cy="495300"/>
+            <wp:effectExtent l="0" t="0" r="9525" b="0"/>
+            <wp:docPr id="11" name="Picture 11"/>
+            <wp:cNvGraphicFramePr>
+              <a:graphicFrameLocks xmlns:a="http://schemas.openxmlformats.org/drawingml/2006/main" noChangeAspect="1"/>
+            </wp:cNvGraphicFramePr>
+            <a:graphic xmlns:a="http://schemas.openxmlformats.org/drawingml/2006/main">
+              <a:graphicData uri="http://schemas.openxmlformats.org/drawingml/2006/picture">
+                <pic:pic xmlns:pic="http://schemas.openxmlformats.org/drawingml/2006/picture">
+                  <pic:nvPicPr>
+                    <pic:cNvPr id="1" name=""/>
+                    <pic:cNvPicPr/>
+                  </pic:nvPicPr>
+                  <pic:blipFill>
+                    <a:blip r:embed="rId11"/>
+                    <a:stretch>
+                      <a:fillRect/>
+                    </a:stretch>
+                  </pic:blipFill>
+                  <pic:spPr>
+                    <a:xfrm>
+                      <a:off x="0" y="0"/>
+                      <a:ext cx="1704975" cy="495300"/>
+                    </a:xfrm>
+                    <a:prstGeom prst="rect">
+                      <a:avLst/>
+                    </a:prstGeom>
+                  </pic:spPr>
+                </pic:pic>
+              </a:graphicData>
+            </a:graphic>
+          </wp:inline>
+        </w:drawing>
+      </w:r>
+      <w:r>
+        <w:rPr>
+          <w:rFonts w:ascii="Arial" w:eastAsia="Times New Roman" w:hAnsi="Arial" w:cs="Arial"/>
+          <w:color w:val="202122"/>
+          <w:sz w:val="21"/>
+          <w:szCs w:val="21"/>
+          <w:lang w:eastAsia="en-IN"/>
+        </w:rPr>
+        <w:t xml:space="preserve">   </w:t>
+      </w:r>
+    </w:p>
+    <w:p/>
     <w:p>
       <w:pPr>
         <w:pStyle w:val="ListParagraph"/>
@@ -273,62 +1141,41 @@
           <w:ilvl w:val="0"/>
           <w:numId w:val="1"/>
         </w:numPr>
-        <w:rPr/>
-      </w:pPr>
-      <w:r>
-        <w:rPr/>
+      </w:pPr>
+      <w:r>
         <w:t>IMPLEMENTATION</w:t>
       </w:r>
     </w:p>
     <w:p>
       <w:pPr>
-        <w:pStyle w:val="Normal"/>
-        <w:ind w:left="720" w:hanging="0"/>
-        <w:rPr/>
-      </w:pPr>
-      <w:r>
-        <w:rPr/>
+        <w:ind w:left="720"/>
+      </w:pPr>
+      <w:r>
         <w:t>3.1. Implementation on CPU</w:t>
       </w:r>
     </w:p>
     <w:p>
       <w:pPr>
-        <w:pStyle w:val="Normal"/>
-        <w:ind w:left="720" w:hanging="0"/>
-        <w:rPr/>
-      </w:pPr>
-      <w:r>
-        <w:rPr/>
-      </w:r>
-    </w:p>
-    <w:p>
-      <w:pPr>
-        <w:pStyle w:val="Normal"/>
-        <w:ind w:left="720" w:hanging="0"/>
-        <w:rPr/>
-      </w:pPr>
-      <w:r>
-        <w:rPr/>
-      </w:r>
+        <w:ind w:left="720"/>
+      </w:pPr>
+    </w:p>
+    <w:p>
+      <w:pPr>
+        <w:ind w:left="720"/>
+      </w:pPr>
     </w:p>
     <w:p>
       <w:pPr>
         <w:pStyle w:val="ListParagraph"/>
-        <w:rPr/>
-      </w:pPr>
-      <w:r>
-        <w:rPr/>
+      </w:pPr>
+      <w:r>
         <w:t>3.2. Implementation on GPU</w:t>
       </w:r>
     </w:p>
     <w:p>
       <w:pPr>
         <w:pStyle w:val="ListParagraph"/>
-        <w:rPr/>
-      </w:pPr>
-      <w:r>
-        <w:rPr/>
-      </w:r>
+      </w:pPr>
     </w:p>
     <w:p>
       <w:pPr>
@@ -337,22 +1184,12 @@
           <w:ilvl w:val="0"/>
           <w:numId w:val="1"/>
         </w:numPr>
-        <w:rPr/>
-      </w:pPr>
-      <w:r>
-        <w:rPr/>
+      </w:pPr>
+      <w:r>
         <w:t xml:space="preserve">RESULTS </w:t>
       </w:r>
     </w:p>
-    <w:p>
-      <w:pPr>
-        <w:pStyle w:val="Normal"/>
-        <w:rPr/>
-      </w:pPr>
-      <w:r>
-        <w:rPr/>
-      </w:r>
-    </w:p>
+    <w:p/>
     <w:p>
       <w:pPr>
         <w:pStyle w:val="ListParagraph"/>
@@ -360,21 +1197,16 @@
           <w:ilvl w:val="0"/>
           <w:numId w:val="1"/>
         </w:numPr>
-        <w:rPr/>
-      </w:pPr>
-      <w:r>
-        <w:rPr/>
+      </w:pPr>
+      <w:r>
+        <w:lastRenderedPageBreak/>
         <w:t>CONCLUSION</w:t>
       </w:r>
     </w:p>
     <w:p>
       <w:pPr>
         <w:pStyle w:val="ListParagraph"/>
-        <w:rPr/>
-      </w:pPr>
-      <w:r>
-        <w:rPr/>
-      </w:r>
+      </w:pPr>
     </w:p>
     <w:p>
       <w:pPr>
@@ -383,73 +1215,51 @@
           <w:ilvl w:val="0"/>
           <w:numId w:val="1"/>
         </w:numPr>
-        <w:rPr/>
-      </w:pPr>
-      <w:r>
-        <w:rPr/>
+      </w:pPr>
+      <w:r>
         <w:t xml:space="preserve">TASKS DONE BY </w:t>
       </w:r>
     </w:p>
     <w:p>
       <w:pPr>
         <w:pStyle w:val="ListParagraph"/>
-        <w:rPr/>
-      </w:pPr>
-      <w:r>
-        <w:rPr/>
-      </w:r>
-    </w:p>
-    <w:p>
-      <w:pPr>
-        <w:pStyle w:val="Normal"/>
-        <w:ind w:left="720" w:hanging="0"/>
-        <w:rPr/>
-      </w:pPr>
-      <w:r>
-        <w:rPr/>
+      </w:pPr>
+    </w:p>
+    <w:p>
+      <w:pPr>
+        <w:ind w:left="720"/>
+      </w:pPr>
+      <w:r>
         <w:t>Dinesh</w:t>
       </w:r>
     </w:p>
     <w:p>
       <w:pPr>
-        <w:pStyle w:val="Normal"/>
-        <w:ind w:left="720" w:hanging="0"/>
-        <w:rPr/>
-      </w:pPr>
-      <w:r>
-        <w:rPr/>
-        <w:t xml:space="preserve">Eram </w:t>
-      </w:r>
-    </w:p>
-    <w:p>
-      <w:pPr>
-        <w:pStyle w:val="Normal"/>
-        <w:ind w:left="720" w:hanging="0"/>
-        <w:rPr/>
-      </w:pPr>
-      <w:r>
-        <w:rPr/>
+        <w:ind w:left="720"/>
+      </w:pPr>
+      <w:proofErr w:type="spellStart"/>
+      <w:r>
+        <w:t>Eram</w:t>
+      </w:r>
+      <w:proofErr w:type="spellEnd"/>
+      <w:r>
+        <w:t xml:space="preserve"> </w:t>
+      </w:r>
+    </w:p>
+    <w:p>
+      <w:pPr>
+        <w:ind w:left="720"/>
+      </w:pPr>
+      <w:r>
         <w:t>Priyashi</w:t>
       </w:r>
     </w:p>
     <w:p>
       <w:pPr>
         <w:pStyle w:val="ListParagraph"/>
-        <w:rPr/>
-      </w:pPr>
-      <w:r>
-        <w:rPr/>
-      </w:r>
-    </w:p>
-    <w:p>
-      <w:pPr>
-        <w:pStyle w:val="Normal"/>
-        <w:rPr/>
-      </w:pPr>
-      <w:r>
-        <w:rPr/>
-      </w:r>
-    </w:p>
+      </w:pPr>
+    </w:p>
+    <w:p/>
     <w:p>
       <w:pPr>
         <w:pStyle w:val="ListParagraph"/>
@@ -457,32 +1267,38 @@
           <w:ilvl w:val="0"/>
           <w:numId w:val="1"/>
         </w:numPr>
-        <w:spacing w:before="0" w:after="160"/>
-        <w:contextualSpacing/>
-        <w:rPr/>
-      </w:pPr>
-      <w:r>
-        <w:rPr/>
+      </w:pPr>
+      <w:r>
         <w:t>REFERENCES</w:t>
       </w:r>
     </w:p>
+    <w:p>
+      <w:pPr>
+        <w:pStyle w:val="ListParagraph"/>
+        <w:numPr>
+          <w:ilvl w:val="3"/>
+          <w:numId w:val="1"/>
+        </w:numPr>
+      </w:pPr>
+    </w:p>
     <w:sectPr>
-      <w:type w:val="nextPage"/>
       <w:pgSz w:w="11906" w:h="16838"/>
-      <w:pgMar w:left="1361" w:right="652" w:header="0" w:top="993" w:footer="0" w:bottom="1985" w:gutter="0"/>
-      <w:pgNumType w:fmt="decimal"/>
-      <w:formProt w:val="false"/>
+      <w:pgMar w:top="993" w:right="652" w:bottom="1985" w:left="1361" w:header="0" w:footer="0" w:gutter="0"/>
+      <w:cols w:space="720"/>
+      <w:formProt w:val="0"/>
       <w:titlePg/>
-      <w:textDirection w:val="lrTb"/>
-      <w:docGrid w:type="default" w:linePitch="360" w:charSpace="4096"/>
+      <w:docGrid w:linePitch="360" w:charSpace="4096"/>
     </w:sectPr>
   </w:body>
 </w:document>
 </file>
 
 <file path=word/numbering.xml><?xml version="1.0" encoding="utf-8"?>
-<w:numbering xmlns:w="http://schemas.openxmlformats.org/wordprocessingml/2006/main" xmlns:o="urn:schemas-microsoft-com:office:office" xmlns:r="http://schemas.openxmlformats.org/officeDocument/2006/relationships" xmlns:v="urn:schemas-microsoft-com:vml">
-  <w:abstractNum w:abstractNumId="1">
+<w:numbering xmlns:wpc="http://schemas.microsoft.com/office/word/2010/wordprocessingCanvas" xmlns:cx="http://schemas.microsoft.com/office/drawing/2014/chartex" xmlns:cx1="http://schemas.microsoft.com/office/drawing/2015/9/8/chartex" xmlns:cx2="http://schemas.microsoft.com/office/drawing/2015/10/21/chartex" xmlns:cx3="http://schemas.microsoft.com/office/drawing/2016/5/9/chartex" xmlns:cx4="http://schemas.microsoft.com/office/drawing/2016/5/10/chartex" xmlns:cx5="http://schemas.microsoft.com/office/drawing/2016/5/11/chartex" xmlns:cx6="http://schemas.microsoft.com/office/drawing/2016/5/12/chartex" xmlns:cx7="http://schemas.microsoft.com/office/drawing/2016/5/13/chartex" xmlns:cx8="http://schemas.microsoft.com/office/drawing/2016/5/14/chartex" xmlns:mc="http://schemas.openxmlformats.org/markup-compatibility/2006" xmlns:aink="http://schemas.microsoft.com/office/drawing/2016/ink" xmlns:am3d="http://schemas.microsoft.com/office/drawing/2017/model3d" xmlns:o="urn:schemas-microsoft-com:office:office" xmlns:r="http://schemas.openxmlformats.org/officeDocument/2006/relationships" xmlns:m="http://schemas.openxmlformats.org/officeDocument/2006/math" xmlns:v="urn:schemas-microsoft-com:vml" xmlns:wp14="http://schemas.microsoft.com/office/word/2010/wordprocessingDrawing" xmlns:wp="http://schemas.openxmlformats.org/drawingml/2006/wordprocessingDrawing" xmlns:w10="urn:schemas-microsoft-com:office:word" xmlns:w="http://schemas.openxmlformats.org/wordprocessingml/2006/main" xmlns:w14="http://schemas.microsoft.com/office/word/2010/wordml" xmlns:w15="http://schemas.microsoft.com/office/word/2012/wordml" xmlns:w16cex="http://schemas.microsoft.com/office/word/2018/wordml/cex" xmlns:w16cid="http://schemas.microsoft.com/office/word/2016/wordml/cid" xmlns:w16="http://schemas.microsoft.com/office/word/2018/wordml" xmlns:w16se="http://schemas.microsoft.com/office/word/2015/wordml/symex" xmlns:wpg="http://schemas.microsoft.com/office/word/2010/wordprocessingGroup" xmlns:wpi="http://schemas.microsoft.com/office/word/2010/wordprocessingInk" xmlns:wne="http://schemas.microsoft.com/office/word/2006/wordml" xmlns:wps="http://schemas.microsoft.com/office/word/2010/wordprocessingShape" mc:Ignorable="w14 w15 w16se w16cid w16 w16cex wp14">
+  <w:abstractNum w:abstractNumId="0" w15:restartNumberingAfterBreak="0">
+    <w:nsid w:val="0C1071A3"/>
+    <w:multiLevelType w:val="multilevel"/>
+    <w:tmpl w:val="B1103EB6"/>
     <w:lvl w:ilvl="0">
       <w:start w:val="1"/>
       <w:numFmt w:val="decimal"/>
@@ -592,7 +1408,10 @@
       </w:pPr>
     </w:lvl>
   </w:abstractNum>
-  <w:abstractNum w:abstractNumId="2">
+  <w:abstractNum w:abstractNumId="1" w15:restartNumberingAfterBreak="0">
+    <w:nsid w:val="15F75E3C"/>
+    <w:multiLevelType w:val="multilevel"/>
+    <w:tmpl w:val="B96E4004"/>
     <w:lvl w:ilvl="0">
       <w:start w:val="1"/>
       <w:numFmt w:val="none"/>
@@ -603,7 +1422,7 @@
         <w:tabs>
           <w:tab w:val="num" w:pos="0"/>
         </w:tabs>
-        <w:ind w:left="0" w:hanging="0"/>
+        <w:ind w:left="0" w:firstLine="0"/>
       </w:pPr>
     </w:lvl>
     <w:lvl w:ilvl="1">
@@ -616,7 +1435,7 @@
         <w:tabs>
           <w:tab w:val="num" w:pos="0"/>
         </w:tabs>
-        <w:ind w:left="0" w:hanging="0"/>
+        <w:ind w:left="0" w:firstLine="0"/>
       </w:pPr>
     </w:lvl>
     <w:lvl w:ilvl="2">
@@ -629,7 +1448,7 @@
         <w:tabs>
           <w:tab w:val="num" w:pos="0"/>
         </w:tabs>
-        <w:ind w:left="0" w:hanging="0"/>
+        <w:ind w:left="0" w:firstLine="0"/>
       </w:pPr>
     </w:lvl>
     <w:lvl w:ilvl="3">
@@ -642,7 +1461,7 @@
         <w:tabs>
           <w:tab w:val="num" w:pos="0"/>
         </w:tabs>
-        <w:ind w:left="0" w:hanging="0"/>
+        <w:ind w:left="0" w:firstLine="0"/>
       </w:pPr>
     </w:lvl>
     <w:lvl w:ilvl="4">
@@ -655,7 +1474,7 @@
         <w:tabs>
           <w:tab w:val="num" w:pos="0"/>
         </w:tabs>
-        <w:ind w:left="0" w:hanging="0"/>
+        <w:ind w:left="0" w:firstLine="0"/>
       </w:pPr>
     </w:lvl>
     <w:lvl w:ilvl="5">
@@ -668,7 +1487,7 @@
         <w:tabs>
           <w:tab w:val="num" w:pos="0"/>
         </w:tabs>
-        <w:ind w:left="0" w:hanging="0"/>
+        <w:ind w:left="0" w:firstLine="0"/>
       </w:pPr>
     </w:lvl>
     <w:lvl w:ilvl="6">
@@ -681,7 +1500,7 @@
         <w:tabs>
           <w:tab w:val="num" w:pos="0"/>
         </w:tabs>
-        <w:ind w:left="0" w:hanging="0"/>
+        <w:ind w:left="0" w:firstLine="0"/>
       </w:pPr>
     </w:lvl>
     <w:lvl w:ilvl="7">
@@ -694,7 +1513,7 @@
         <w:tabs>
           <w:tab w:val="num" w:pos="0"/>
         </w:tabs>
-        <w:ind w:left="0" w:hanging="0"/>
+        <w:ind w:left="0" w:firstLine="0"/>
       </w:pPr>
     </w:lvl>
     <w:lvl w:ilvl="8">
@@ -707,25 +1526,25 @@
         <w:tabs>
           <w:tab w:val="num" w:pos="0"/>
         </w:tabs>
-        <w:ind w:left="0" w:hanging="0"/>
+        <w:ind w:left="0" w:firstLine="0"/>
       </w:pPr>
     </w:lvl>
   </w:abstractNum>
   <w:num w:numId="1">
-    <w:abstractNumId w:val="1"/>
+    <w:abstractNumId w:val="0"/>
   </w:num>
   <w:num w:numId="2">
-    <w:abstractNumId w:val="2"/>
+    <w:abstractNumId w:val="1"/>
   </w:num>
 </w:numbering>
 </file>
 
 <file path=word/styles.xml><?xml version="1.0" encoding="utf-8"?>
-<w:styles xmlns:w="http://schemas.openxmlformats.org/wordprocessingml/2006/main" xmlns:w14="http://schemas.microsoft.com/office/word/2010/wordml" xmlns:mc="http://schemas.openxmlformats.org/markup-compatibility/2006" mc:Ignorable="w14">
+<w:styles xmlns:mc="http://schemas.openxmlformats.org/markup-compatibility/2006" xmlns:r="http://schemas.openxmlformats.org/officeDocument/2006/relationships" xmlns:w="http://schemas.openxmlformats.org/wordprocessingml/2006/main" xmlns:w14="http://schemas.microsoft.com/office/word/2010/wordml" xmlns:w15="http://schemas.microsoft.com/office/word/2012/wordml" xmlns:w16cex="http://schemas.microsoft.com/office/word/2018/wordml/cex" xmlns:w16cid="http://schemas.microsoft.com/office/word/2016/wordml/cid" xmlns:w16="http://schemas.microsoft.com/office/word/2018/wordml" xmlns:w16se="http://schemas.microsoft.com/office/word/2015/wordml/symex" mc:Ignorable="w14 w15 w16se w16cid w16 w16cex">
   <w:docDefaults>
     <w:rPrDefault>
       <w:rPr>
-        <w:rFonts w:ascii="Calibri" w:hAnsi="Calibri" w:eastAsia="Calibri" w:cs="" w:asciiTheme="minorHAnsi" w:cstheme="minorBidi" w:eastAsiaTheme="minorHAnsi" w:hAnsiTheme="minorHAnsi"/>
+        <w:rFonts w:asciiTheme="minorHAnsi" w:eastAsiaTheme="minorHAnsi" w:hAnsiTheme="minorHAnsi" w:cstheme="minorBidi"/>
         <w:sz w:val="22"/>
         <w:szCs w:val="22"/>
         <w:lang w:val="en-IN" w:eastAsia="en-US" w:bidi="ar-SA"/>
@@ -733,21 +1552,21 @@
     </w:rPrDefault>
     <w:pPrDefault>
       <w:pPr>
-        <w:suppressAutoHyphens w:val="true"/>
+        <w:suppressAutoHyphens/>
       </w:pPr>
     </w:pPrDefault>
   </w:docDefaults>
   <w:latentStyles w:defLockedState="0" w:defUIPriority="99" w:defSemiHidden="0" w:defUnhideWhenUsed="0" w:defQFormat="0" w:count="376">
     <w:lsdException w:name="Normal" w:uiPriority="0" w:qFormat="1"/>
     <w:lsdException w:name="heading 1" w:uiPriority="9" w:qFormat="1"/>
-    <w:lsdException w:name="heading 2" w:uiPriority="9" w:semiHidden="1" w:unhideWhenUsed="1" w:qFormat="1"/>
-    <w:lsdException w:name="heading 3" w:uiPriority="9" w:semiHidden="1" w:unhideWhenUsed="1" w:qFormat="1"/>
-    <w:lsdException w:name="heading 4" w:uiPriority="9" w:semiHidden="1" w:unhideWhenUsed="1" w:qFormat="1"/>
-    <w:lsdException w:name="heading 5" w:uiPriority="9" w:semiHidden="1" w:unhideWhenUsed="1" w:qFormat="1"/>
-    <w:lsdException w:name="heading 6" w:uiPriority="9" w:semiHidden="1" w:unhideWhenUsed="1" w:qFormat="1"/>
-    <w:lsdException w:name="heading 7" w:uiPriority="9" w:semiHidden="1" w:unhideWhenUsed="1" w:qFormat="1"/>
-    <w:lsdException w:name="heading 8" w:uiPriority="9" w:semiHidden="1" w:unhideWhenUsed="1" w:qFormat="1"/>
-    <w:lsdException w:name="heading 9" w:uiPriority="9" w:semiHidden="1" w:unhideWhenUsed="1" w:qFormat="1"/>
+    <w:lsdException w:name="heading 2" w:semiHidden="1" w:uiPriority="9" w:unhideWhenUsed="1" w:qFormat="1"/>
+    <w:lsdException w:name="heading 3" w:semiHidden="1" w:uiPriority="9" w:unhideWhenUsed="1" w:qFormat="1"/>
+    <w:lsdException w:name="heading 4" w:semiHidden="1" w:uiPriority="9" w:unhideWhenUsed="1" w:qFormat="1"/>
+    <w:lsdException w:name="heading 5" w:semiHidden="1" w:uiPriority="9" w:unhideWhenUsed="1" w:qFormat="1"/>
+    <w:lsdException w:name="heading 6" w:semiHidden="1" w:uiPriority="9" w:unhideWhenUsed="1" w:qFormat="1"/>
+    <w:lsdException w:name="heading 7" w:semiHidden="1" w:uiPriority="9" w:unhideWhenUsed="1" w:qFormat="1"/>
+    <w:lsdException w:name="heading 8" w:semiHidden="1" w:uiPriority="9" w:unhideWhenUsed="1" w:qFormat="1"/>
+    <w:lsdException w:name="heading 9" w:semiHidden="1" w:uiPriority="9" w:unhideWhenUsed="1" w:qFormat="1"/>
     <w:lsdException w:name="index 1" w:semiHidden="1" w:unhideWhenUsed="1"/>
     <w:lsdException w:name="index 2" w:semiHidden="1" w:unhideWhenUsed="1"/>
     <w:lsdException w:name="index 3" w:semiHidden="1" w:unhideWhenUsed="1"/>
@@ -757,22 +1576,22 @@
     <w:lsdException w:name="index 7" w:semiHidden="1" w:unhideWhenUsed="1"/>
     <w:lsdException w:name="index 8" w:semiHidden="1" w:unhideWhenUsed="1"/>
     <w:lsdException w:name="index 9" w:semiHidden="1" w:unhideWhenUsed="1"/>
-    <w:lsdException w:name="toc 1" w:uiPriority="39" w:semiHidden="1" w:unhideWhenUsed="1"/>
-    <w:lsdException w:name="toc 2" w:uiPriority="39" w:semiHidden="1" w:unhideWhenUsed="1"/>
-    <w:lsdException w:name="toc 3" w:uiPriority="39" w:semiHidden="1" w:unhideWhenUsed="1"/>
-    <w:lsdException w:name="toc 4" w:uiPriority="39" w:semiHidden="1" w:unhideWhenUsed="1"/>
-    <w:lsdException w:name="toc 5" w:uiPriority="39" w:semiHidden="1" w:unhideWhenUsed="1"/>
-    <w:lsdException w:name="toc 6" w:uiPriority="39" w:semiHidden="1" w:unhideWhenUsed="1"/>
-    <w:lsdException w:name="toc 7" w:uiPriority="39" w:semiHidden="1" w:unhideWhenUsed="1"/>
-    <w:lsdException w:name="toc 8" w:uiPriority="39" w:semiHidden="1" w:unhideWhenUsed="1"/>
-    <w:lsdException w:name="toc 9" w:uiPriority="39" w:semiHidden="1" w:unhideWhenUsed="1"/>
+    <w:lsdException w:name="toc 1" w:semiHidden="1" w:uiPriority="39" w:unhideWhenUsed="1"/>
+    <w:lsdException w:name="toc 2" w:semiHidden="1" w:uiPriority="39" w:unhideWhenUsed="1"/>
+    <w:lsdException w:name="toc 3" w:semiHidden="1" w:uiPriority="39" w:unhideWhenUsed="1"/>
+    <w:lsdException w:name="toc 4" w:semiHidden="1" w:uiPriority="39" w:unhideWhenUsed="1"/>
+    <w:lsdException w:name="toc 5" w:semiHidden="1" w:uiPriority="39" w:unhideWhenUsed="1"/>
+    <w:lsdException w:name="toc 6" w:semiHidden="1" w:uiPriority="39" w:unhideWhenUsed="1"/>
+    <w:lsdException w:name="toc 7" w:semiHidden="1" w:uiPriority="39" w:unhideWhenUsed="1"/>
+    <w:lsdException w:name="toc 8" w:semiHidden="1" w:uiPriority="39" w:unhideWhenUsed="1"/>
+    <w:lsdException w:name="toc 9" w:semiHidden="1" w:uiPriority="39" w:unhideWhenUsed="1"/>
     <w:lsdException w:name="Normal Indent" w:semiHidden="1" w:unhideWhenUsed="1"/>
     <w:lsdException w:name="footnote text" w:semiHidden="1" w:unhideWhenUsed="1"/>
     <w:lsdException w:name="annotation text" w:semiHidden="1" w:unhideWhenUsed="1"/>
     <w:lsdException w:name="header" w:semiHidden="1" w:unhideWhenUsed="1"/>
     <w:lsdException w:name="footer" w:semiHidden="1" w:unhideWhenUsed="1"/>
     <w:lsdException w:name="index heading" w:semiHidden="1" w:unhideWhenUsed="1"/>
-    <w:lsdException w:name="caption" w:uiPriority="35" w:semiHidden="1" w:unhideWhenUsed="1" w:qFormat="1"/>
+    <w:lsdException w:name="caption" w:semiHidden="1" w:uiPriority="35" w:unhideWhenUsed="1" w:qFormat="1"/>
     <w:lsdException w:name="table of figures" w:semiHidden="1" w:unhideWhenUsed="1"/>
     <w:lsdException w:name="envelope address" w:semiHidden="1" w:unhideWhenUsed="1"/>
     <w:lsdException w:name="envelope return" w:semiHidden="1" w:unhideWhenUsed="1"/>
@@ -803,7 +1622,7 @@
     <w:lsdException w:name="Title" w:uiPriority="10" w:qFormat="1"/>
     <w:lsdException w:name="Closing" w:semiHidden="1" w:unhideWhenUsed="1"/>
     <w:lsdException w:name="Signature" w:semiHidden="1" w:unhideWhenUsed="1"/>
-    <w:lsdException w:name="Default Paragraph Font" w:uiPriority="1" w:semiHidden="1" w:unhideWhenUsed="1"/>
+    <w:lsdException w:name="Default Paragraph Font" w:semiHidden="1" w:uiPriority="1" w:unhideWhenUsed="1"/>
     <w:lsdException w:name="Body Text" w:semiHidden="1" w:unhideWhenUsed="1"/>
     <w:lsdException w:name="Body Text Indent" w:semiHidden="1" w:unhideWhenUsed="1"/>
     <w:lsdException w:name="List Continue" w:semiHidden="1" w:unhideWhenUsed="1"/>
@@ -1003,8 +1822,8 @@
     <w:lsdException w:name="Subtle Reference" w:uiPriority="31" w:qFormat="1"/>
     <w:lsdException w:name="Intense Reference" w:uiPriority="32" w:qFormat="1"/>
     <w:lsdException w:name="Book Title" w:uiPriority="33" w:qFormat="1"/>
-    <w:lsdException w:name="Bibliography" w:uiPriority="37" w:semiHidden="1" w:unhideWhenUsed="1"/>
-    <w:lsdException w:name="TOC Heading" w:uiPriority="39" w:semiHidden="1" w:unhideWhenUsed="1" w:qFormat="1"/>
+    <w:lsdException w:name="Bibliography" w:semiHidden="1" w:uiPriority="37" w:unhideWhenUsed="1"/>
+    <w:lsdException w:name="TOC Heading" w:semiHidden="1" w:uiPriority="39" w:unhideWhenUsed="1" w:qFormat="1"/>
     <w:lsdException w:name="Plain Table 1" w:uiPriority="41"/>
     <w:lsdException w:name="Plain Table 2" w:uiPriority="42"/>
     <w:lsdException w:name="Plain Table 3" w:uiPriority="43"/>
@@ -1115,77 +1934,83 @@
     <w:lsdException w:name="Unresolved Mention" w:semiHidden="1" w:unhideWhenUsed="1"/>
     <w:lsdException w:name="Smart Link" w:semiHidden="1" w:unhideWhenUsed="1"/>
   </w:latentStyles>
-  <w:style w:type="paragraph" w:styleId="Normal" w:default="1">
+  <w:style w:type="paragraph" w:default="1" w:styleId="Normal">
     <w:name w:val="Normal"/>
     <w:qFormat/>
     <w:pPr>
-      <w:widowControl/>
-      <w:bidi w:val="0"/>
-      <w:spacing w:lineRule="auto" w:line="259" w:before="0" w:after="160"/>
-      <w:jc w:val="left"/>
+      <w:spacing w:after="160" w:line="259" w:lineRule="auto"/>
     </w:pPr>
-    <w:rPr>
-      <w:rFonts w:ascii="Calibri" w:hAnsi="Calibri" w:eastAsia="Calibri" w:cs="" w:asciiTheme="minorHAnsi" w:cstheme="minorBidi" w:eastAsiaTheme="minorHAnsi" w:hAnsiTheme="minorHAnsi"/>
-      <w:color w:val="auto"/>
-      <w:kern w:val="0"/>
-      <w:sz w:val="22"/>
-      <w:szCs w:val="22"/>
-      <w:lang w:val="en-IN" w:eastAsia="en-US" w:bidi="ar-SA"/>
-    </w:rPr>
   </w:style>
-  <w:style w:type="character" w:styleId="DefaultParagraphFont" w:default="1">
+  <w:style w:type="character" w:default="1" w:styleId="DefaultParagraphFont">
     <w:name w:val="Default Paragraph Font"/>
     <w:uiPriority w:val="1"/>
     <w:semiHidden/>
     <w:unhideWhenUsed/>
-    <w:qFormat/>
-    <w:rPr/>
   </w:style>
-  <w:style w:type="character" w:styleId="InternetLink">
+  <w:style w:type="table" w:default="1" w:styleId="TableNormal">
+    <w:name w:val="Normal Table"/>
+    <w:uiPriority w:val="99"/>
+    <w:semiHidden/>
+    <w:unhideWhenUsed/>
+    <w:tblPr>
+      <w:tblInd w:w="0" w:type="dxa"/>
+      <w:tblCellMar>
+        <w:top w:w="0" w:type="dxa"/>
+        <w:left w:w="108" w:type="dxa"/>
+        <w:bottom w:w="0" w:type="dxa"/>
+        <w:right w:w="108" w:type="dxa"/>
+      </w:tblCellMar>
+    </w:tblPr>
+  </w:style>
+  <w:style w:type="numbering" w:default="1" w:styleId="NoList">
+    <w:name w:val="No List"/>
+    <w:uiPriority w:val="99"/>
+    <w:semiHidden/>
+    <w:unhideWhenUsed/>
+  </w:style>
+  <w:style w:type="character" w:styleId="Hyperlink">
     <w:name w:val="Hyperlink"/>
     <w:basedOn w:val="DefaultParagraphFont"/>
     <w:uiPriority w:val="99"/>
     <w:semiHidden/>
     <w:unhideWhenUsed/>
-    <w:rsid w:val="007235ae"/>
+    <w:rsid w:val="007235AE"/>
     <w:rPr>
       <w:color w:val="0000FF"/>
       <w:u w:val="single"/>
     </w:rPr>
   </w:style>
-  <w:style w:type="paragraph" w:styleId="Heading">
+  <w:style w:type="paragraph" w:customStyle="1" w:styleId="Heading">
     <w:name w:val="Heading"/>
     <w:basedOn w:val="Normal"/>
-    <w:next w:val="TextBody"/>
+    <w:next w:val="BodyText"/>
     <w:qFormat/>
     <w:pPr>
-      <w:keepNext w:val="true"/>
+      <w:keepNext/>
       <w:spacing w:before="240" w:after="120"/>
     </w:pPr>
     <w:rPr>
-      <w:rFonts w:ascii="Liberation Sans" w:hAnsi="Liberation Sans" w:eastAsia="Noto Sans CJK SC" w:cs="Lohit Devanagari"/>
+      <w:rFonts w:ascii="Liberation Sans" w:eastAsia="Noto Sans CJK SC" w:hAnsi="Liberation Sans" w:cs="Lohit Devanagari"/>
       <w:sz w:val="28"/>
       <w:szCs w:val="28"/>
     </w:rPr>
   </w:style>
-  <w:style w:type="paragraph" w:styleId="TextBody">
+  <w:style w:type="paragraph" w:styleId="BodyText">
     <w:name w:val="Body Text"/>
     <w:basedOn w:val="Normal"/>
     <w:pPr>
-      <w:spacing w:lineRule="auto" w:line="276" w:before="0" w:after="140"/>
+      <w:spacing w:after="140" w:line="276" w:lineRule="auto"/>
     </w:pPr>
-    <w:rPr/>
   </w:style>
   <w:style w:type="paragraph" w:styleId="List">
     <w:name w:val="List"/>
-    <w:basedOn w:val="TextBody"/>
-    <w:pPr/>
+    <w:basedOn w:val="BodyText"/>
     <w:rPr>
       <w:rFonts w:cs="Lohit Devanagari"/>
     </w:rPr>
   </w:style>
   <w:style w:type="paragraph" w:styleId="Caption">
-    <w:name w:val="Caption"/>
+    <w:name w:val="caption"/>
     <w:basedOn w:val="Normal"/>
     <w:qFormat/>
     <w:pPr>
@@ -1200,7 +2025,7 @@
       <w:szCs w:val="24"/>
     </w:rPr>
   </w:style>
-  <w:style w:type="paragraph" w:styleId="Index">
+  <w:style w:type="paragraph" w:customStyle="1" w:styleId="Index">
     <w:name w:val="Index"/>
     <w:basedOn w:val="Normal"/>
     <w:qFormat/>
@@ -1216,13 +2041,11 @@
     <w:basedOn w:val="Normal"/>
     <w:uiPriority w:val="34"/>
     <w:qFormat/>
-    <w:rsid w:val="007235ae"/>
+    <w:rsid w:val="007235AE"/>
     <w:pPr>
-      <w:spacing w:before="0" w:after="160"/>
-      <w:ind w:left="720" w:hanging="0"/>
+      <w:ind w:left="720"/>
       <w:contextualSpacing/>
     </w:pPr>
-    <w:rPr/>
   </w:style>
   <w:style w:type="paragraph" w:styleId="NormalWeb">
     <w:name w:val="Normal (Web)"/>
@@ -1231,38 +2054,31 @@
     <w:semiHidden/>
     <w:unhideWhenUsed/>
     <w:qFormat/>
-    <w:rsid w:val="007235ae"/>
+    <w:rsid w:val="007235AE"/>
     <w:pPr>
-      <w:spacing w:lineRule="auto" w:line="240" w:beforeAutospacing="1" w:afterAutospacing="1"/>
+      <w:spacing w:beforeAutospacing="1" w:afterAutospacing="1" w:line="240" w:lineRule="auto"/>
     </w:pPr>
     <w:rPr>
-      <w:rFonts w:ascii="Times New Roman" w:hAnsi="Times New Roman" w:eastAsia="Times New Roman" w:cs="Times New Roman"/>
+      <w:rFonts w:ascii="Times New Roman" w:eastAsia="Times New Roman" w:hAnsi="Times New Roman" w:cs="Times New Roman"/>
       <w:sz w:val="24"/>
       <w:szCs w:val="24"/>
       <w:lang w:eastAsia="en-IN"/>
     </w:rPr>
   </w:style>
-  <w:style w:type="numbering" w:styleId="NoList" w:default="1">
-    <w:name w:val="No List"/>
+  <w:style w:type="character" w:styleId="PlaceholderText">
+    <w:name w:val="Placeholder Text"/>
+    <w:basedOn w:val="DefaultParagraphFont"/>
     <w:uiPriority w:val="99"/>
     <w:semiHidden/>
-    <w:unhideWhenUsed/>
-    <w:qFormat/>
+    <w:rsid w:val="00824380"/>
+    <w:rPr>
+      <w:color w:val="808080"/>
+    </w:rPr>
   </w:style>
-  <w:style w:type="table" w:default="1" w:styleId="TableNormal">
-    <w:name w:val="Normal Table"/>
-    <w:uiPriority w:val="99"/>
-    <w:semiHidden/>
-    <w:unhideWhenUsed/>
-    <w:tblPr>
-      <w:tblInd w:w="0" w:type="dxa"/>
-      <w:tblCellMar>
-        <w:top w:w="0" w:type="dxa"/>
-        <w:left w:w="108" w:type="dxa"/>
-        <w:bottom w:w="0" w:type="dxa"/>
-        <w:right w:w="108" w:type="dxa"/>
-      </w:tblCellMar>
-    </w:tblPr>
+  <w:style w:type="character" w:customStyle="1" w:styleId="mwe-math-mathml-inline">
+    <w:name w:val="mwe-math-mathml-inline"/>
+    <w:basedOn w:val="DefaultParagraphFont"/>
+    <w:rsid w:val="00824380"/>
   </w:style>
 </w:styles>
 </file>

</xml_diff>